<commit_message>
Updated SDK, Refactored code MSI Auth and updated documentation
</commit_message>
<xml_diff>
--- a/Analytics/AzureDataFactoryARMTemplates/SQLToADLSFullExport/ConnectingAFDtoSelf_ServiceDeploymentv2.docx
+++ b/Analytics/AzureDataFactoryARMTemplates/SQLToADLSFullExport/ConnectingAFDtoSelf_ServiceDeploymentv2.docx
@@ -4,16 +4,54 @@
   <w:body>
     <w:p>
       <w:pPr>
-        <w:rPr>
-          <w:b/>
-          <w:bCs/>
-          <w:lang w:val="en-US"/>
-        </w:rPr>
-      </w:pPr>
-      <w:r>
-        <w:rPr>
-          <w:b/>
-          <w:bCs/>
+        <w:pStyle w:val="Heading1"/>
+        <w:rPr>
+          <w:lang w:val="en-US"/>
+        </w:rPr>
+      </w:pPr>
+      <w:r>
+        <w:rPr>
+          <w:lang w:val="en-US"/>
+        </w:rPr>
+        <w:t>Connecting ADF to Tier 2 Environments</w:t>
+      </w:r>
+    </w:p>
+    <w:p>
+      <w:pPr>
+        <w:rPr>
+          <w:lang w:val="en-US"/>
+        </w:rPr>
+      </w:pPr>
+      <w:r>
+        <w:rPr>
+          <w:lang w:val="en-US"/>
+        </w:rPr>
+        <w:t xml:space="preserve">When connecting to Tier 2 </w:t>
+      </w:r>
+      <w:proofErr w:type="gramStart"/>
+      <w:r>
+        <w:rPr>
+          <w:lang w:val="en-US"/>
+        </w:rPr>
+        <w:t>environments ,</w:t>
+      </w:r>
+      <w:proofErr w:type="gramEnd"/>
+      <w:r>
+        <w:rPr>
+          <w:lang w:val="en-US"/>
+        </w:rPr>
+        <w:t xml:space="preserve"> follow the steps bellow to connect </w:t>
+      </w:r>
+    </w:p>
+    <w:p>
+      <w:pPr>
+        <w:pStyle w:val="Heading2"/>
+        <w:rPr>
+          <w:lang w:val="en-US"/>
+        </w:rPr>
+      </w:pPr>
+      <w:r>
+        <w:rPr>
           <w:lang w:val="en-US"/>
         </w:rPr>
         <w:t>Self-service deployments</w:t>
@@ -590,9 +628,9 @@
           <w:lang w:val="en-US"/>
         </w:rPr>
         <w:drawing>
-          <wp:inline distT="0" distB="0" distL="0" distR="0" wp14:anchorId="21CCA47A" wp14:editId="503F8414">
-            <wp:extent cx="2484075" cy="2602230"/>
-            <wp:effectExtent l="0" t="0" r="0" b="7620"/>
+          <wp:inline distT="0" distB="0" distL="0" distR="0" wp14:anchorId="21CCA47A" wp14:editId="2D82D16A">
+            <wp:extent cx="2483485" cy="1504950"/>
+            <wp:effectExtent l="0" t="0" r="0" b="0"/>
             <wp:docPr id="11" name="Picture 11"/>
             <wp:cNvGraphicFramePr>
               <a:graphicFrameLocks xmlns:a="http://schemas.openxmlformats.org/drawingml/2006/main" noChangeAspect="1"/>
@@ -622,7 +660,7 @@
                   <pic:spPr bwMode="auto">
                     <a:xfrm>
                       <a:off x="0" y="0"/>
-                      <a:ext cx="2489081" cy="2607474"/>
+                      <a:ext cx="2495100" cy="1511988"/>
                     </a:xfrm>
                     <a:prstGeom prst="rect">
                       <a:avLst/>
@@ -732,7 +770,6 @@
         <w:rPr>
           <w:noProof/>
         </w:rPr>
-        <w:lastRenderedPageBreak/>
         <w:drawing>
           <wp:inline distT="0" distB="0" distL="0" distR="0" wp14:anchorId="403E5817" wp14:editId="291DDADF">
             <wp:extent cx="4019550" cy="461362"/>
@@ -771,20 +808,355 @@
       </w:r>
     </w:p>
     <w:p>
-      <w:pPr>
-        <w:ind w:left="720"/>
-        <w:rPr>
-          <w:lang w:val="en-US"/>
-        </w:rPr>
-      </w:pPr>
-    </w:p>
-    <w:p>
-      <w:pPr>
-        <w:pStyle w:val="ListParagraph"/>
-        <w:rPr>
-          <w:lang w:val="en-US"/>
-        </w:rPr>
-      </w:pPr>
+      <w:r>
+        <w:br w:type="page"/>
+      </w:r>
+    </w:p>
+    <w:p>
+      <w:pPr>
+        <w:pStyle w:val="Heading2"/>
+      </w:pPr>
+      <w:r>
+        <w:lastRenderedPageBreak/>
+        <w:t xml:space="preserve">IaaS Tier 2 environments </w:t>
+      </w:r>
+    </w:p>
+    <w:p>
+      <w:r>
+        <w:t xml:space="preserve">For tier 2 environment if you are on IaaS (VM based )  and don't have admin access on VM, you can connect to Tier 2 DB from ADF directly using </w:t>
+      </w:r>
+      <w:proofErr w:type="spellStart"/>
+      <w:r>
+        <w:t>AutoResolveIntegrationRuntime</w:t>
+      </w:r>
+      <w:proofErr w:type="spellEnd"/>
+      <w:r>
+        <w:t xml:space="preserve"> . Here are the </w:t>
+      </w:r>
+      <w:proofErr w:type="gramStart"/>
+      <w:r>
+        <w:t>steps</w:t>
+      </w:r>
+      <w:proofErr w:type="gramEnd"/>
+      <w:r>
+        <w:t xml:space="preserve"> </w:t>
+      </w:r>
+    </w:p>
+    <w:p>
+      <w:pPr>
+        <w:pStyle w:val="gmail-msolistparagraph"/>
+        <w:numPr>
+          <w:ilvl w:val="0"/>
+          <w:numId w:val="2"/>
+        </w:numPr>
+        <w:rPr>
+          <w:rFonts w:eastAsia="Times New Roman"/>
+        </w:rPr>
+      </w:pPr>
+      <w:r>
+        <w:rPr>
+          <w:rFonts w:eastAsia="Times New Roman"/>
+        </w:rPr>
+        <w:t xml:space="preserve">Identify IP address of ADF – Validate the connection with </w:t>
+      </w:r>
+      <w:proofErr w:type="spellStart"/>
+      <w:proofErr w:type="gramStart"/>
+      <w:r>
+        <w:rPr>
+          <w:rFonts w:eastAsia="Times New Roman"/>
+        </w:rPr>
+        <w:t>AutoResolveIntegrationRunTime</w:t>
+      </w:r>
+      <w:proofErr w:type="spellEnd"/>
+      <w:r>
+        <w:rPr>
+          <w:rFonts w:eastAsia="Times New Roman"/>
+        </w:rPr>
+        <w:t>  and</w:t>
+      </w:r>
+      <w:proofErr w:type="gramEnd"/>
+      <w:r>
+        <w:rPr>
+          <w:rFonts w:eastAsia="Times New Roman"/>
+        </w:rPr>
+        <w:t xml:space="preserve"> check the error. Check error message for IP </w:t>
+      </w:r>
+      <w:proofErr w:type="gramStart"/>
+      <w:r>
+        <w:rPr>
+          <w:rFonts w:eastAsia="Times New Roman"/>
+        </w:rPr>
+        <w:t>address</w:t>
+      </w:r>
+      <w:proofErr w:type="gramEnd"/>
+      <w:r>
+        <w:rPr>
+          <w:rFonts w:eastAsia="Times New Roman"/>
+        </w:rPr>
+        <w:t xml:space="preserve">  </w:t>
+      </w:r>
+    </w:p>
+    <w:p>
+      <w:r>
+        <w:rPr>
+          <w:noProof/>
+        </w:rPr>
+        <w:drawing>
+          <wp:inline distT="0" distB="0" distL="0" distR="0" wp14:anchorId="41322C92" wp14:editId="3CE4A68B">
+            <wp:extent cx="3583305" cy="3038475"/>
+            <wp:effectExtent l="0" t="0" r="0" b="9525"/>
+            <wp:docPr id="1" name="Picture 1"/>
+            <wp:cNvGraphicFramePr>
+              <a:graphicFrameLocks xmlns:a="http://schemas.openxmlformats.org/drawingml/2006/main" noChangeAspect="1"/>
+            </wp:cNvGraphicFramePr>
+            <a:graphic xmlns:a="http://schemas.openxmlformats.org/drawingml/2006/main">
+              <a:graphicData uri="http://schemas.openxmlformats.org/drawingml/2006/picture">
+                <pic:pic xmlns:pic="http://schemas.openxmlformats.org/drawingml/2006/picture">
+                  <pic:nvPicPr>
+                    <pic:cNvPr id="0" name="Picture 3"/>
+                    <pic:cNvPicPr>
+                      <a:picLocks noChangeAspect="1" noChangeArrowheads="1"/>
+                    </pic:cNvPicPr>
+                  </pic:nvPicPr>
+                  <pic:blipFill>
+                    <a:blip r:embed="rId14" r:link="rId15">
+                      <a:extLst>
+                        <a:ext uri="{28A0092B-C50C-407E-A947-70E740481C1C}">
+                          <a14:useLocalDpi xmlns:a14="http://schemas.microsoft.com/office/drawing/2010/main" val="0"/>
+                        </a:ext>
+                      </a:extLst>
+                    </a:blip>
+                    <a:srcRect/>
+                    <a:stretch>
+                      <a:fillRect/>
+                    </a:stretch>
+                  </pic:blipFill>
+                  <pic:spPr bwMode="auto">
+                    <a:xfrm>
+                      <a:off x="0" y="0"/>
+                      <a:ext cx="3587822" cy="3042305"/>
+                    </a:xfrm>
+                    <a:prstGeom prst="rect">
+                      <a:avLst/>
+                    </a:prstGeom>
+                    <a:noFill/>
+                    <a:ln>
+                      <a:noFill/>
+                    </a:ln>
+                  </pic:spPr>
+                </pic:pic>
+              </a:graphicData>
+            </a:graphic>
+          </wp:inline>
+        </w:drawing>
+      </w:r>
+    </w:p>
+    <w:p>
+      <w:pPr>
+        <w:pStyle w:val="gmail-msolistparagraph"/>
+        <w:numPr>
+          <w:ilvl w:val="0"/>
+          <w:numId w:val="3"/>
+        </w:numPr>
+        <w:rPr>
+          <w:rFonts w:eastAsia="Times New Roman"/>
+        </w:rPr>
+      </w:pPr>
+      <w:r>
+        <w:rPr>
+          <w:rFonts w:eastAsia="Times New Roman"/>
+        </w:rPr>
+        <w:t xml:space="preserve">Login to the Tier 2 AOS VM and connect to Database and run bellow query to whitelist the IP </w:t>
+      </w:r>
+      <w:proofErr w:type="gramStart"/>
+      <w:r>
+        <w:rPr>
+          <w:rFonts w:eastAsia="Times New Roman"/>
+        </w:rPr>
+        <w:t>address</w:t>
+      </w:r>
+      <w:proofErr w:type="gramEnd"/>
+      <w:r>
+        <w:rPr>
+          <w:rFonts w:eastAsia="Times New Roman"/>
+        </w:rPr>
+        <w:t xml:space="preserve"> </w:t>
+      </w:r>
+      <w:r>
+        <w:t> </w:t>
+      </w:r>
+    </w:p>
+    <w:p>
+      <w:pPr>
+        <w:pStyle w:val="gmail-msolistparagraph"/>
+        <w:ind w:firstLine="360"/>
+      </w:pPr>
+      <w:r>
+        <w:rPr>
+          <w:rFonts w:ascii="Consolas" w:hAnsi="Consolas"/>
+          <w:color w:val="0000FF"/>
+          <w:sz w:val="19"/>
+          <w:szCs w:val="19"/>
+        </w:rPr>
+        <w:t>EXECUTE</w:t>
+      </w:r>
+      <w:r>
+        <w:rPr>
+          <w:rFonts w:ascii="Consolas" w:hAnsi="Consolas"/>
+          <w:color w:val="000000"/>
+          <w:sz w:val="19"/>
+          <w:szCs w:val="19"/>
+        </w:rPr>
+        <w:t xml:space="preserve"> </w:t>
+      </w:r>
+      <w:proofErr w:type="spellStart"/>
+      <w:r>
+        <w:rPr>
+          <w:rFonts w:ascii="Consolas" w:hAnsi="Consolas"/>
+          <w:color w:val="000000"/>
+          <w:sz w:val="19"/>
+          <w:szCs w:val="19"/>
+        </w:rPr>
+        <w:t>sp_set_database_firewall_rule</w:t>
+      </w:r>
+      <w:proofErr w:type="spellEnd"/>
+      <w:r>
+        <w:rPr>
+          <w:rFonts w:ascii="Consolas" w:hAnsi="Consolas"/>
+          <w:color w:val="0000FF"/>
+          <w:sz w:val="19"/>
+          <w:szCs w:val="19"/>
+        </w:rPr>
+        <w:t xml:space="preserve"> </w:t>
+      </w:r>
+      <w:r>
+        <w:rPr>
+          <w:rFonts w:ascii="Consolas" w:hAnsi="Consolas"/>
+          <w:color w:val="FF0000"/>
+          <w:sz w:val="19"/>
+          <w:szCs w:val="19"/>
+        </w:rPr>
+        <w:t>N'ADFIP'</w:t>
+      </w:r>
+      <w:r>
+        <w:rPr>
+          <w:rFonts w:ascii="Consolas" w:hAnsi="Consolas"/>
+          <w:color w:val="808080"/>
+          <w:sz w:val="19"/>
+          <w:szCs w:val="19"/>
+        </w:rPr>
+        <w:t>,</w:t>
+      </w:r>
+      <w:r>
+        <w:rPr>
+          <w:rFonts w:ascii="Consolas" w:hAnsi="Consolas"/>
+          <w:color w:val="000000"/>
+          <w:sz w:val="19"/>
+          <w:szCs w:val="19"/>
+        </w:rPr>
+        <w:t xml:space="preserve"> </w:t>
+      </w:r>
+      <w:r>
+        <w:rPr>
+          <w:rFonts w:ascii="Consolas" w:hAnsi="Consolas"/>
+          <w:color w:val="FF0000"/>
+          <w:sz w:val="19"/>
+          <w:szCs w:val="19"/>
+        </w:rPr>
+        <w:t>'40.80.186.0'</w:t>
+      </w:r>
+      <w:r>
+        <w:rPr>
+          <w:rFonts w:ascii="Consolas" w:hAnsi="Consolas"/>
+          <w:color w:val="808080"/>
+          <w:sz w:val="19"/>
+          <w:szCs w:val="19"/>
+        </w:rPr>
+        <w:t>,</w:t>
+      </w:r>
+      <w:r>
+        <w:rPr>
+          <w:rFonts w:ascii="Consolas" w:hAnsi="Consolas"/>
+          <w:color w:val="000000"/>
+          <w:sz w:val="19"/>
+          <w:szCs w:val="19"/>
+        </w:rPr>
+        <w:t xml:space="preserve"> </w:t>
+      </w:r>
+      <w:r>
+        <w:rPr>
+          <w:rFonts w:ascii="Consolas" w:hAnsi="Consolas"/>
+          <w:color w:val="FF0000"/>
+          <w:sz w:val="19"/>
+          <w:szCs w:val="19"/>
+        </w:rPr>
+        <w:t>'40.80.186.0</w:t>
+      </w:r>
+      <w:proofErr w:type="gramStart"/>
+      <w:r>
+        <w:rPr>
+          <w:rFonts w:ascii="Consolas" w:hAnsi="Consolas"/>
+          <w:color w:val="FF0000"/>
+          <w:sz w:val="19"/>
+          <w:szCs w:val="19"/>
+        </w:rPr>
+        <w:t>'</w:t>
+      </w:r>
+      <w:r>
+        <w:rPr>
+          <w:rFonts w:ascii="Consolas" w:hAnsi="Consolas"/>
+          <w:color w:val="808080"/>
+          <w:sz w:val="19"/>
+          <w:szCs w:val="19"/>
+        </w:rPr>
+        <w:t>;</w:t>
+      </w:r>
+      <w:proofErr w:type="gramEnd"/>
+      <w:r>
+        <w:rPr>
+          <w:rFonts w:ascii="Consolas" w:hAnsi="Consolas"/>
+          <w:color w:val="000000"/>
+          <w:sz w:val="19"/>
+          <w:szCs w:val="19"/>
+        </w:rPr>
+        <w:t xml:space="preserve">  </w:t>
+      </w:r>
+    </w:p>
+    <w:p>
+      <w:pPr>
+        <w:pStyle w:val="gmail-msolistparagraph"/>
+        <w:numPr>
+          <w:ilvl w:val="0"/>
+          <w:numId w:val="4"/>
+        </w:numPr>
+        <w:rPr>
+          <w:rFonts w:eastAsia="Times New Roman"/>
+        </w:rPr>
+      </w:pPr>
+      <w:r>
+        <w:rPr>
+          <w:rFonts w:eastAsia="Times New Roman"/>
+        </w:rPr>
+        <w:t xml:space="preserve">Now ADF should be able to connect to your Tier 2 Azure SQL. </w:t>
+      </w:r>
+    </w:p>
+    <w:p>
+      <w:pPr>
+        <w:pStyle w:val="gmail-msolistparagraph"/>
+        <w:numPr>
+          <w:ilvl w:val="0"/>
+          <w:numId w:val="4"/>
+        </w:numPr>
+        <w:rPr>
+          <w:rFonts w:eastAsia="Times New Roman"/>
+        </w:rPr>
+      </w:pPr>
+      <w:r>
+        <w:rPr>
+          <w:rFonts w:eastAsia="Times New Roman"/>
+        </w:rPr>
+        <w:t>You may get errors with different IP when you run the pipeline - you can add those IP addresses too in the same way. After you get a successful execution you should be good to go.</w:t>
+      </w:r>
     </w:p>
     <w:sectPr>
       <w:pgSz w:w="11906" w:h="16838"/>
@@ -937,8 +1309,437 @@
       </w:pPr>
     </w:lvl>
   </w:abstractNum>
+  <w:abstractNum w:abstractNumId="1" w15:restartNumberingAfterBreak="0">
+    <w:nsid w:val="12783035"/>
+    <w:multiLevelType w:val="multilevel"/>
+    <w:tmpl w:val="49F0024C"/>
+    <w:lvl w:ilvl="0">
+      <w:start w:val="2"/>
+      <w:numFmt w:val="decimal"/>
+      <w:lvlText w:val="%1."/>
+      <w:lvlJc w:val="left"/>
+      <w:pPr>
+        <w:tabs>
+          <w:tab w:val="num" w:pos="720"/>
+        </w:tabs>
+        <w:ind w:left="720" w:hanging="360"/>
+      </w:pPr>
+    </w:lvl>
+    <w:lvl w:ilvl="1">
+      <w:start w:val="1"/>
+      <w:numFmt w:val="decimal"/>
+      <w:lvlText w:val="%2."/>
+      <w:lvlJc w:val="left"/>
+      <w:pPr>
+        <w:tabs>
+          <w:tab w:val="num" w:pos="1440"/>
+        </w:tabs>
+        <w:ind w:left="1440" w:hanging="360"/>
+      </w:pPr>
+    </w:lvl>
+    <w:lvl w:ilvl="2">
+      <w:start w:val="1"/>
+      <w:numFmt w:val="decimal"/>
+      <w:lvlText w:val="%3."/>
+      <w:lvlJc w:val="left"/>
+      <w:pPr>
+        <w:tabs>
+          <w:tab w:val="num" w:pos="2160"/>
+        </w:tabs>
+        <w:ind w:left="2160" w:hanging="360"/>
+      </w:pPr>
+    </w:lvl>
+    <w:lvl w:ilvl="3">
+      <w:start w:val="1"/>
+      <w:numFmt w:val="decimal"/>
+      <w:lvlText w:val="%4."/>
+      <w:lvlJc w:val="left"/>
+      <w:pPr>
+        <w:tabs>
+          <w:tab w:val="num" w:pos="2880"/>
+        </w:tabs>
+        <w:ind w:left="2880" w:hanging="360"/>
+      </w:pPr>
+    </w:lvl>
+    <w:lvl w:ilvl="4">
+      <w:start w:val="1"/>
+      <w:numFmt w:val="decimal"/>
+      <w:lvlText w:val="%5."/>
+      <w:lvlJc w:val="left"/>
+      <w:pPr>
+        <w:tabs>
+          <w:tab w:val="num" w:pos="3600"/>
+        </w:tabs>
+        <w:ind w:left="3600" w:hanging="360"/>
+      </w:pPr>
+    </w:lvl>
+    <w:lvl w:ilvl="5">
+      <w:start w:val="1"/>
+      <w:numFmt w:val="decimal"/>
+      <w:lvlText w:val="%6."/>
+      <w:lvlJc w:val="left"/>
+      <w:pPr>
+        <w:tabs>
+          <w:tab w:val="num" w:pos="4320"/>
+        </w:tabs>
+        <w:ind w:left="4320" w:hanging="360"/>
+      </w:pPr>
+    </w:lvl>
+    <w:lvl w:ilvl="6">
+      <w:start w:val="1"/>
+      <w:numFmt w:val="decimal"/>
+      <w:lvlText w:val="%7."/>
+      <w:lvlJc w:val="left"/>
+      <w:pPr>
+        <w:tabs>
+          <w:tab w:val="num" w:pos="5040"/>
+        </w:tabs>
+        <w:ind w:left="5040" w:hanging="360"/>
+      </w:pPr>
+    </w:lvl>
+    <w:lvl w:ilvl="7">
+      <w:start w:val="1"/>
+      <w:numFmt w:val="decimal"/>
+      <w:lvlText w:val="%8."/>
+      <w:lvlJc w:val="left"/>
+      <w:pPr>
+        <w:tabs>
+          <w:tab w:val="num" w:pos="5760"/>
+        </w:tabs>
+        <w:ind w:left="5760" w:hanging="360"/>
+      </w:pPr>
+    </w:lvl>
+    <w:lvl w:ilvl="8">
+      <w:start w:val="1"/>
+      <w:numFmt w:val="decimal"/>
+      <w:lvlText w:val="%9."/>
+      <w:lvlJc w:val="left"/>
+      <w:pPr>
+        <w:tabs>
+          <w:tab w:val="num" w:pos="6480"/>
+        </w:tabs>
+        <w:ind w:left="6480" w:hanging="360"/>
+      </w:pPr>
+    </w:lvl>
+  </w:abstractNum>
+  <w:abstractNum w:abstractNumId="2" w15:restartNumberingAfterBreak="0">
+    <w:nsid w:val="4E5C7139"/>
+    <w:multiLevelType w:val="multilevel"/>
+    <w:tmpl w:val="C35C2C88"/>
+    <w:lvl w:ilvl="0">
+      <w:start w:val="3"/>
+      <w:numFmt w:val="decimal"/>
+      <w:lvlText w:val="%1."/>
+      <w:lvlJc w:val="left"/>
+      <w:pPr>
+        <w:tabs>
+          <w:tab w:val="num" w:pos="720"/>
+        </w:tabs>
+        <w:ind w:left="720" w:hanging="360"/>
+      </w:pPr>
+    </w:lvl>
+    <w:lvl w:ilvl="1">
+      <w:start w:val="1"/>
+      <w:numFmt w:val="decimal"/>
+      <w:lvlText w:val="%2."/>
+      <w:lvlJc w:val="left"/>
+      <w:pPr>
+        <w:tabs>
+          <w:tab w:val="num" w:pos="1440"/>
+        </w:tabs>
+        <w:ind w:left="1440" w:hanging="360"/>
+      </w:pPr>
+    </w:lvl>
+    <w:lvl w:ilvl="2">
+      <w:start w:val="1"/>
+      <w:numFmt w:val="decimal"/>
+      <w:lvlText w:val="%3."/>
+      <w:lvlJc w:val="left"/>
+      <w:pPr>
+        <w:tabs>
+          <w:tab w:val="num" w:pos="2160"/>
+        </w:tabs>
+        <w:ind w:left="2160" w:hanging="360"/>
+      </w:pPr>
+    </w:lvl>
+    <w:lvl w:ilvl="3">
+      <w:start w:val="1"/>
+      <w:numFmt w:val="decimal"/>
+      <w:lvlText w:val="%4."/>
+      <w:lvlJc w:val="left"/>
+      <w:pPr>
+        <w:tabs>
+          <w:tab w:val="num" w:pos="2880"/>
+        </w:tabs>
+        <w:ind w:left="2880" w:hanging="360"/>
+      </w:pPr>
+    </w:lvl>
+    <w:lvl w:ilvl="4">
+      <w:start w:val="1"/>
+      <w:numFmt w:val="decimal"/>
+      <w:lvlText w:val="%5."/>
+      <w:lvlJc w:val="left"/>
+      <w:pPr>
+        <w:tabs>
+          <w:tab w:val="num" w:pos="3600"/>
+        </w:tabs>
+        <w:ind w:left="3600" w:hanging="360"/>
+      </w:pPr>
+    </w:lvl>
+    <w:lvl w:ilvl="5">
+      <w:start w:val="1"/>
+      <w:numFmt w:val="decimal"/>
+      <w:lvlText w:val="%6."/>
+      <w:lvlJc w:val="left"/>
+      <w:pPr>
+        <w:tabs>
+          <w:tab w:val="num" w:pos="4320"/>
+        </w:tabs>
+        <w:ind w:left="4320" w:hanging="360"/>
+      </w:pPr>
+    </w:lvl>
+    <w:lvl w:ilvl="6">
+      <w:start w:val="1"/>
+      <w:numFmt w:val="decimal"/>
+      <w:lvlText w:val="%7."/>
+      <w:lvlJc w:val="left"/>
+      <w:pPr>
+        <w:tabs>
+          <w:tab w:val="num" w:pos="5040"/>
+        </w:tabs>
+        <w:ind w:left="5040" w:hanging="360"/>
+      </w:pPr>
+    </w:lvl>
+    <w:lvl w:ilvl="7">
+      <w:start w:val="1"/>
+      <w:numFmt w:val="decimal"/>
+      <w:lvlText w:val="%8."/>
+      <w:lvlJc w:val="left"/>
+      <w:pPr>
+        <w:tabs>
+          <w:tab w:val="num" w:pos="5760"/>
+        </w:tabs>
+        <w:ind w:left="5760" w:hanging="360"/>
+      </w:pPr>
+    </w:lvl>
+    <w:lvl w:ilvl="8">
+      <w:start w:val="1"/>
+      <w:numFmt w:val="decimal"/>
+      <w:lvlText w:val="%9."/>
+      <w:lvlJc w:val="left"/>
+      <w:pPr>
+        <w:tabs>
+          <w:tab w:val="num" w:pos="6480"/>
+        </w:tabs>
+        <w:ind w:left="6480" w:hanging="360"/>
+      </w:pPr>
+    </w:lvl>
+  </w:abstractNum>
+  <w:abstractNum w:abstractNumId="3" w15:restartNumberingAfterBreak="0">
+    <w:nsid w:val="698E338E"/>
+    <w:multiLevelType w:val="multilevel"/>
+    <w:tmpl w:val="128E16F4"/>
+    <w:lvl w:ilvl="0">
+      <w:start w:val="1"/>
+      <w:numFmt w:val="decimal"/>
+      <w:lvlText w:val="%1."/>
+      <w:lvlJc w:val="left"/>
+      <w:pPr>
+        <w:tabs>
+          <w:tab w:val="num" w:pos="720"/>
+        </w:tabs>
+        <w:ind w:left="720" w:hanging="360"/>
+      </w:pPr>
+    </w:lvl>
+    <w:lvl w:ilvl="1">
+      <w:start w:val="1"/>
+      <w:numFmt w:val="decimal"/>
+      <w:lvlText w:val="%2."/>
+      <w:lvlJc w:val="left"/>
+      <w:pPr>
+        <w:tabs>
+          <w:tab w:val="num" w:pos="1440"/>
+        </w:tabs>
+        <w:ind w:left="1440" w:hanging="360"/>
+      </w:pPr>
+    </w:lvl>
+    <w:lvl w:ilvl="2">
+      <w:start w:val="1"/>
+      <w:numFmt w:val="decimal"/>
+      <w:lvlText w:val="%3."/>
+      <w:lvlJc w:val="left"/>
+      <w:pPr>
+        <w:tabs>
+          <w:tab w:val="num" w:pos="2160"/>
+        </w:tabs>
+        <w:ind w:left="2160" w:hanging="360"/>
+      </w:pPr>
+    </w:lvl>
+    <w:lvl w:ilvl="3">
+      <w:start w:val="1"/>
+      <w:numFmt w:val="decimal"/>
+      <w:lvlText w:val="%4."/>
+      <w:lvlJc w:val="left"/>
+      <w:pPr>
+        <w:tabs>
+          <w:tab w:val="num" w:pos="2880"/>
+        </w:tabs>
+        <w:ind w:left="2880" w:hanging="360"/>
+      </w:pPr>
+    </w:lvl>
+    <w:lvl w:ilvl="4">
+      <w:start w:val="1"/>
+      <w:numFmt w:val="decimal"/>
+      <w:lvlText w:val="%5."/>
+      <w:lvlJc w:val="left"/>
+      <w:pPr>
+        <w:tabs>
+          <w:tab w:val="num" w:pos="3600"/>
+        </w:tabs>
+        <w:ind w:left="3600" w:hanging="360"/>
+      </w:pPr>
+    </w:lvl>
+    <w:lvl w:ilvl="5">
+      <w:start w:val="1"/>
+      <w:numFmt w:val="decimal"/>
+      <w:lvlText w:val="%6."/>
+      <w:lvlJc w:val="left"/>
+      <w:pPr>
+        <w:tabs>
+          <w:tab w:val="num" w:pos="4320"/>
+        </w:tabs>
+        <w:ind w:left="4320" w:hanging="360"/>
+      </w:pPr>
+    </w:lvl>
+    <w:lvl w:ilvl="6">
+      <w:start w:val="1"/>
+      <w:numFmt w:val="decimal"/>
+      <w:lvlText w:val="%7."/>
+      <w:lvlJc w:val="left"/>
+      <w:pPr>
+        <w:tabs>
+          <w:tab w:val="num" w:pos="5040"/>
+        </w:tabs>
+        <w:ind w:left="5040" w:hanging="360"/>
+      </w:pPr>
+    </w:lvl>
+    <w:lvl w:ilvl="7">
+      <w:start w:val="1"/>
+      <w:numFmt w:val="decimal"/>
+      <w:lvlText w:val="%8."/>
+      <w:lvlJc w:val="left"/>
+      <w:pPr>
+        <w:tabs>
+          <w:tab w:val="num" w:pos="5760"/>
+        </w:tabs>
+        <w:ind w:left="5760" w:hanging="360"/>
+      </w:pPr>
+    </w:lvl>
+    <w:lvl w:ilvl="8">
+      <w:start w:val="1"/>
+      <w:numFmt w:val="decimal"/>
+      <w:lvlText w:val="%9."/>
+      <w:lvlJc w:val="left"/>
+      <w:pPr>
+        <w:tabs>
+          <w:tab w:val="num" w:pos="6480"/>
+        </w:tabs>
+        <w:ind w:left="6480" w:hanging="360"/>
+      </w:pPr>
+    </w:lvl>
+  </w:abstractNum>
   <w:num w:numId="1">
     <w:abstractNumId w:val="0"/>
+  </w:num>
+  <w:num w:numId="2">
+    <w:abstractNumId w:val="3"/>
+    <w:lvlOverride w:ilvl="0">
+      <w:startOverride w:val="1"/>
+    </w:lvlOverride>
+    <w:lvlOverride w:ilvl="1">
+      <w:startOverride w:val="1"/>
+    </w:lvlOverride>
+    <w:lvlOverride w:ilvl="2">
+      <w:startOverride w:val="1"/>
+    </w:lvlOverride>
+    <w:lvlOverride w:ilvl="3">
+      <w:startOverride w:val="1"/>
+    </w:lvlOverride>
+    <w:lvlOverride w:ilvl="4">
+      <w:startOverride w:val="1"/>
+    </w:lvlOverride>
+    <w:lvlOverride w:ilvl="5">
+      <w:startOverride w:val="1"/>
+    </w:lvlOverride>
+    <w:lvlOverride w:ilvl="6">
+      <w:startOverride w:val="1"/>
+    </w:lvlOverride>
+    <w:lvlOverride w:ilvl="7">
+      <w:startOverride w:val="1"/>
+    </w:lvlOverride>
+    <w:lvlOverride w:ilvl="8">
+      <w:startOverride w:val="1"/>
+    </w:lvlOverride>
+  </w:num>
+  <w:num w:numId="3">
+    <w:abstractNumId w:val="1"/>
+    <w:lvlOverride w:ilvl="0">
+      <w:startOverride w:val="2"/>
+    </w:lvlOverride>
+    <w:lvlOverride w:ilvl="1">
+      <w:startOverride w:val="1"/>
+    </w:lvlOverride>
+    <w:lvlOverride w:ilvl="2">
+      <w:startOverride w:val="1"/>
+    </w:lvlOverride>
+    <w:lvlOverride w:ilvl="3">
+      <w:startOverride w:val="1"/>
+    </w:lvlOverride>
+    <w:lvlOverride w:ilvl="4">
+      <w:startOverride w:val="1"/>
+    </w:lvlOverride>
+    <w:lvlOverride w:ilvl="5">
+      <w:startOverride w:val="1"/>
+    </w:lvlOverride>
+    <w:lvlOverride w:ilvl="6">
+      <w:startOverride w:val="1"/>
+    </w:lvlOverride>
+    <w:lvlOverride w:ilvl="7">
+      <w:startOverride w:val="1"/>
+    </w:lvlOverride>
+    <w:lvlOverride w:ilvl="8">
+      <w:startOverride w:val="1"/>
+    </w:lvlOverride>
+  </w:num>
+  <w:num w:numId="4">
+    <w:abstractNumId w:val="2"/>
+    <w:lvlOverride w:ilvl="0">
+      <w:startOverride w:val="3"/>
+    </w:lvlOverride>
+    <w:lvlOverride w:ilvl="1">
+      <w:startOverride w:val="1"/>
+    </w:lvlOverride>
+    <w:lvlOverride w:ilvl="2">
+      <w:startOverride w:val="1"/>
+    </w:lvlOverride>
+    <w:lvlOverride w:ilvl="3">
+      <w:startOverride w:val="1"/>
+    </w:lvlOverride>
+    <w:lvlOverride w:ilvl="4">
+      <w:startOverride w:val="1"/>
+    </w:lvlOverride>
+    <w:lvlOverride w:ilvl="5">
+      <w:startOverride w:val="1"/>
+    </w:lvlOverride>
+    <w:lvlOverride w:ilvl="6">
+      <w:startOverride w:val="1"/>
+    </w:lvlOverride>
+    <w:lvlOverride w:ilvl="7">
+      <w:startOverride w:val="1"/>
+    </w:lvlOverride>
+    <w:lvlOverride w:ilvl="8">
+      <w:startOverride w:val="1"/>
+    </w:lvlOverride>
   </w:num>
 </w:numbering>
 </file>
@@ -1342,6 +2143,49 @@
     <w:name w:val="Normal"/>
     <w:qFormat/>
   </w:style>
+  <w:style w:type="paragraph" w:styleId="Heading1">
+    <w:name w:val="heading 1"/>
+    <w:basedOn w:val="Normal"/>
+    <w:next w:val="Normal"/>
+    <w:link w:val="Heading1Char"/>
+    <w:uiPriority w:val="9"/>
+    <w:qFormat/>
+    <w:rsid w:val="00CE1A3D"/>
+    <w:pPr>
+      <w:keepNext/>
+      <w:keepLines/>
+      <w:spacing w:before="240" w:after="0"/>
+      <w:outlineLvl w:val="0"/>
+    </w:pPr>
+    <w:rPr>
+      <w:rFonts w:asciiTheme="majorHAnsi" w:eastAsiaTheme="majorEastAsia" w:hAnsiTheme="majorHAnsi" w:cstheme="majorBidi"/>
+      <w:color w:val="2F5496" w:themeColor="accent1" w:themeShade="BF"/>
+      <w:sz w:val="32"/>
+      <w:szCs w:val="32"/>
+    </w:rPr>
+  </w:style>
+  <w:style w:type="paragraph" w:styleId="Heading2">
+    <w:name w:val="heading 2"/>
+    <w:basedOn w:val="Normal"/>
+    <w:next w:val="Normal"/>
+    <w:link w:val="Heading2Char"/>
+    <w:uiPriority w:val="9"/>
+    <w:unhideWhenUsed/>
+    <w:qFormat/>
+    <w:rsid w:val="00CE1A3D"/>
+    <w:pPr>
+      <w:keepNext/>
+      <w:keepLines/>
+      <w:spacing w:before="40" w:after="0"/>
+      <w:outlineLvl w:val="1"/>
+    </w:pPr>
+    <w:rPr>
+      <w:rFonts w:asciiTheme="majorHAnsi" w:eastAsiaTheme="majorEastAsia" w:hAnsiTheme="majorHAnsi" w:cstheme="majorBidi"/>
+      <w:color w:val="2F5496" w:themeColor="accent1" w:themeShade="BF"/>
+      <w:sz w:val="26"/>
+      <w:szCs w:val="26"/>
+    </w:rPr>
+  </w:style>
   <w:style w:type="character" w:default="1" w:styleId="DefaultParagraphFont">
     <w:name w:val="Default Paragraph Font"/>
     <w:uiPriority w:val="1"/>
@@ -1379,6 +2223,44 @@
       <w:ind w:left="720"/>
       <w:contextualSpacing/>
     </w:pPr>
+  </w:style>
+  <w:style w:type="paragraph" w:customStyle="1" w:styleId="gmail-msolistparagraph">
+    <w:name w:val="gmail-msolistparagraph"/>
+    <w:basedOn w:val="Normal"/>
+    <w:rsid w:val="00CE1A3D"/>
+    <w:pPr>
+      <w:spacing w:before="100" w:beforeAutospacing="1" w:after="100" w:afterAutospacing="1" w:line="240" w:lineRule="auto"/>
+    </w:pPr>
+    <w:rPr>
+      <w:rFonts w:ascii="Calibri" w:hAnsi="Calibri" w:cs="Calibri"/>
+      <w:lang w:val="en-US"/>
+    </w:rPr>
+  </w:style>
+  <w:style w:type="character" w:customStyle="1" w:styleId="Heading1Char">
+    <w:name w:val="Heading 1 Char"/>
+    <w:basedOn w:val="DefaultParagraphFont"/>
+    <w:link w:val="Heading1"/>
+    <w:uiPriority w:val="9"/>
+    <w:rsid w:val="00CE1A3D"/>
+    <w:rPr>
+      <w:rFonts w:asciiTheme="majorHAnsi" w:eastAsiaTheme="majorEastAsia" w:hAnsiTheme="majorHAnsi" w:cstheme="majorBidi"/>
+      <w:color w:val="2F5496" w:themeColor="accent1" w:themeShade="BF"/>
+      <w:sz w:val="32"/>
+      <w:szCs w:val="32"/>
+    </w:rPr>
+  </w:style>
+  <w:style w:type="character" w:customStyle="1" w:styleId="Heading2Char">
+    <w:name w:val="Heading 2 Char"/>
+    <w:basedOn w:val="DefaultParagraphFont"/>
+    <w:link w:val="Heading2"/>
+    <w:uiPriority w:val="9"/>
+    <w:rsid w:val="00CE1A3D"/>
+    <w:rPr>
+      <w:rFonts w:asciiTheme="majorHAnsi" w:eastAsiaTheme="majorEastAsia" w:hAnsiTheme="majorHAnsi" w:cstheme="majorBidi"/>
+      <w:color w:val="2F5496" w:themeColor="accent1" w:themeShade="BF"/>
+      <w:sz w:val="26"/>
+      <w:szCs w:val="26"/>
+    </w:rPr>
   </w:style>
 </w:styles>
 </file>

</xml_diff>